<commit_message>
tabelladei requisiti e digramma delle classi inseriti
</commit_message>
<xml_diff>
--- a/Tabella_dei_requisiti.docx
+++ b/Tabella_dei_requisiti.docx
@@ -133,7 +133,6 @@
                 <w:spacing w:val="0"/>
                 <w:position w:val="0"/>
                 <w:sz w:val="22"/>
-                <w:shd w:fill="auto" w:val="clear"/>
               </w:rPr>
             </w:pPr>
             <w:r>
@@ -176,7 +175,6 @@
                 <w:spacing w:val="0"/>
                 <w:position w:val="0"/>
                 <w:sz w:val="22"/>
-                <w:shd w:fill="auto" w:val="clear"/>
               </w:rPr>
             </w:pPr>
             <w:r>
@@ -219,7 +217,6 @@
                 <w:spacing w:val="0"/>
                 <w:position w:val="0"/>
                 <w:sz w:val="22"/>
-                <w:shd w:fill="auto" w:val="clear"/>
               </w:rPr>
             </w:pPr>
             <w:r>
@@ -262,7 +259,6 @@
                 <w:spacing w:val="0"/>
                 <w:position w:val="0"/>
                 <w:sz w:val="22"/>
-                <w:shd w:fill="auto" w:val="clear"/>
               </w:rPr>
             </w:pPr>
             <w:r>
@@ -311,7 +307,6 @@
                 <w:spacing w:val="0"/>
                 <w:position w:val="0"/>
                 <w:sz w:val="22"/>
-                <w:shd w:fill="auto" w:val="clear"/>
               </w:rPr>
             </w:pPr>
             <w:r>
@@ -354,7 +349,6 @@
                 <w:spacing w:val="0"/>
                 <w:position w:val="0"/>
                 <w:sz w:val="22"/>
-                <w:shd w:fill="auto" w:val="clear"/>
               </w:rPr>
             </w:pPr>
             <w:r>
@@ -397,7 +391,6 @@
                 <w:spacing w:val="0"/>
                 <w:position w:val="0"/>
                 <w:sz w:val="22"/>
-                <w:shd w:fill="auto" w:val="clear"/>
               </w:rPr>
             </w:pPr>
             <w:r>
@@ -440,7 +433,6 @@
                 <w:spacing w:val="0"/>
                 <w:position w:val="0"/>
                 <w:sz w:val="22"/>
-                <w:shd w:fill="auto" w:val="clear"/>
               </w:rPr>
             </w:pPr>
             <w:r>
@@ -489,7 +481,6 @@
                 <w:spacing w:val="0"/>
                 <w:position w:val="0"/>
                 <w:sz w:val="22"/>
-                <w:shd w:fill="auto" w:val="clear"/>
               </w:rPr>
             </w:pPr>
             <w:r>
@@ -532,7 +523,6 @@
                 <w:spacing w:val="0"/>
                 <w:position w:val="0"/>
                 <w:sz w:val="22"/>
-                <w:shd w:fill="auto" w:val="clear"/>
               </w:rPr>
             </w:pPr>
             <w:r>
@@ -575,7 +565,6 @@
                 <w:spacing w:val="0"/>
                 <w:position w:val="0"/>
                 <w:sz w:val="22"/>
-                <w:shd w:fill="auto" w:val="clear"/>
               </w:rPr>
             </w:pPr>
             <w:r>
@@ -618,7 +607,6 @@
                 <w:spacing w:val="0"/>
                 <w:position w:val="0"/>
                 <w:sz w:val="22"/>
-                <w:shd w:fill="auto" w:val="clear"/>
               </w:rPr>
             </w:pPr>
             <w:r>
@@ -667,7 +655,6 @@
                 <w:spacing w:val="0"/>
                 <w:position w:val="0"/>
                 <w:sz w:val="22"/>
-                <w:shd w:fill="auto" w:val="clear"/>
               </w:rPr>
             </w:pPr>
             <w:r>
@@ -710,7 +697,6 @@
                 <w:spacing w:val="0"/>
                 <w:position w:val="0"/>
                 <w:sz w:val="22"/>
-                <w:shd w:fill="auto" w:val="clear"/>
               </w:rPr>
             </w:pPr>
             <w:r>
@@ -753,7 +739,6 @@
                 <w:spacing w:val="0"/>
                 <w:position w:val="0"/>
                 <w:sz w:val="22"/>
-                <w:shd w:fill="auto" w:val="clear"/>
               </w:rPr>
             </w:pPr>
             <w:r>
@@ -796,7 +781,6 @@
                 <w:spacing w:val="0"/>
                 <w:position w:val="0"/>
                 <w:sz w:val="22"/>
-                <w:shd w:fill="auto" w:val="clear"/>
               </w:rPr>
             </w:pPr>
             <w:r>
@@ -845,7 +829,6 @@
                 <w:spacing w:val="0"/>
                 <w:position w:val="0"/>
                 <w:sz w:val="22"/>
-                <w:shd w:fill="auto" w:val="clear"/>
               </w:rPr>
             </w:pPr>
             <w:r>
@@ -888,7 +871,6 @@
                 <w:spacing w:val="0"/>
                 <w:position w:val="0"/>
                 <w:sz w:val="22"/>
-                <w:shd w:fill="auto" w:val="clear"/>
               </w:rPr>
             </w:pPr>
             <w:r>
@@ -931,7 +913,6 @@
                 <w:spacing w:val="0"/>
                 <w:position w:val="0"/>
                 <w:sz w:val="22"/>
-                <w:shd w:fill="auto" w:val="clear"/>
               </w:rPr>
             </w:pPr>
             <w:r>
@@ -974,7 +955,6 @@
                 <w:spacing w:val="0"/>
                 <w:position w:val="0"/>
                 <w:sz w:val="22"/>
-                <w:shd w:fill="auto" w:val="clear"/>
               </w:rPr>
             </w:pPr>
             <w:r>
@@ -1023,7 +1003,6 @@
                 <w:spacing w:val="0"/>
                 <w:position w:val="0"/>
                 <w:sz w:val="22"/>
-                <w:shd w:fill="auto" w:val="clear"/>
               </w:rPr>
             </w:pPr>
             <w:r>
@@ -1066,7 +1045,6 @@
                 <w:spacing w:val="0"/>
                 <w:position w:val="0"/>
                 <w:sz w:val="22"/>
-                <w:shd w:fill="auto" w:val="clear"/>
               </w:rPr>
             </w:pPr>
             <w:r>
@@ -1109,7 +1087,6 @@
                 <w:spacing w:val="0"/>
                 <w:position w:val="0"/>
                 <w:sz w:val="22"/>
-                <w:shd w:fill="auto" w:val="clear"/>
               </w:rPr>
             </w:pPr>
             <w:r>
@@ -1152,7 +1129,6 @@
                 <w:spacing w:val="0"/>
                 <w:position w:val="0"/>
                 <w:sz w:val="22"/>
-                <w:shd w:fill="auto" w:val="clear"/>
               </w:rPr>
             </w:pPr>
             <w:r>
@@ -1201,7 +1177,6 @@
                 <w:spacing w:val="0"/>
                 <w:position w:val="0"/>
                 <w:sz w:val="22"/>
-                <w:shd w:fill="auto" w:val="clear"/>
               </w:rPr>
             </w:pPr>
             <w:r>
@@ -1244,7 +1219,6 @@
                 <w:spacing w:val="0"/>
                 <w:position w:val="0"/>
                 <w:sz w:val="22"/>
-                <w:shd w:fill="auto" w:val="clear"/>
               </w:rPr>
             </w:pPr>
             <w:r>
@@ -1287,7 +1261,6 @@
                 <w:spacing w:val="0"/>
                 <w:position w:val="0"/>
                 <w:sz w:val="22"/>
-                <w:shd w:fill="auto" w:val="clear"/>
               </w:rPr>
             </w:pPr>
             <w:r>
@@ -1330,7 +1303,6 @@
                 <w:spacing w:val="0"/>
                 <w:position w:val="0"/>
                 <w:sz w:val="22"/>
-                <w:shd w:fill="auto" w:val="clear"/>
               </w:rPr>
             </w:pPr>
             <w:r>
@@ -1379,7 +1351,6 @@
                 <w:spacing w:val="0"/>
                 <w:position w:val="0"/>
                 <w:sz w:val="22"/>
-                <w:shd w:fill="auto" w:val="clear"/>
               </w:rPr>
             </w:pPr>
             <w:r>
@@ -1422,7 +1393,6 @@
                 <w:spacing w:val="0"/>
                 <w:position w:val="0"/>
                 <w:sz w:val="22"/>
-                <w:shd w:fill="auto" w:val="clear"/>
               </w:rPr>
             </w:pPr>
             <w:r>
@@ -1465,7 +1435,6 @@
                 <w:spacing w:val="0"/>
                 <w:position w:val="0"/>
                 <w:sz w:val="22"/>
-                <w:shd w:fill="auto" w:val="clear"/>
               </w:rPr>
             </w:pPr>
             <w:r>
@@ -1508,7 +1477,6 @@
                 <w:spacing w:val="0"/>
                 <w:position w:val="0"/>
                 <w:sz w:val="22"/>
-                <w:shd w:fill="auto" w:val="clear"/>
               </w:rPr>
             </w:pPr>
             <w:r>
@@ -1557,7 +1525,6 @@
                 <w:spacing w:val="0"/>
                 <w:position w:val="0"/>
                 <w:sz w:val="22"/>
-                <w:shd w:fill="auto" w:val="clear"/>
               </w:rPr>
             </w:pPr>
             <w:r>
@@ -1600,7 +1567,6 @@
                 <w:spacing w:val="0"/>
                 <w:position w:val="0"/>
                 <w:sz w:val="22"/>
-                <w:shd w:fill="auto" w:val="clear"/>
               </w:rPr>
             </w:pPr>
             <w:r>
@@ -1643,7 +1609,6 @@
                 <w:spacing w:val="0"/>
                 <w:position w:val="0"/>
                 <w:sz w:val="22"/>
-                <w:shd w:fill="auto" w:val="clear"/>
               </w:rPr>
             </w:pPr>
             <w:r>
@@ -1686,7 +1651,6 @@
                 <w:spacing w:val="0"/>
                 <w:position w:val="0"/>
                 <w:sz w:val="22"/>
-                <w:shd w:fill="auto" w:val="clear"/>
               </w:rPr>
             </w:pPr>
             <w:r>
@@ -1735,7 +1699,6 @@
                 <w:spacing w:val="0"/>
                 <w:position w:val="0"/>
                 <w:sz w:val="22"/>
-                <w:shd w:fill="auto" w:val="clear"/>
               </w:rPr>
             </w:pPr>
             <w:r>
@@ -1778,7 +1741,6 @@
                 <w:spacing w:val="0"/>
                 <w:position w:val="0"/>
                 <w:sz w:val="22"/>
-                <w:shd w:fill="auto" w:val="clear"/>
               </w:rPr>
             </w:pPr>
             <w:r>
@@ -1821,7 +1783,6 @@
                 <w:spacing w:val="0"/>
                 <w:position w:val="0"/>
                 <w:sz w:val="22"/>
-                <w:shd w:fill="auto" w:val="clear"/>
               </w:rPr>
             </w:pPr>
             <w:r>
@@ -1864,7 +1825,6 @@
                 <w:spacing w:val="0"/>
                 <w:position w:val="0"/>
                 <w:sz w:val="22"/>
-                <w:shd w:fill="auto" w:val="clear"/>
               </w:rPr>
             </w:pPr>
             <w:r>
@@ -1913,7 +1873,6 @@
                 <w:spacing w:val="0"/>
                 <w:position w:val="0"/>
                 <w:sz w:val="22"/>
-                <w:shd w:fill="auto" w:val="clear"/>
               </w:rPr>
             </w:pPr>
             <w:r>
@@ -2023,17 +1982,6 @@
                 <w:shd w:fill="auto" w:val="clear"/>
               </w:rPr>
             </w:pPr>
-            <w:r>
-              <w:rPr>
-                <w:rFonts w:ascii="Calibri" w:hAnsi="Calibri" w:cs="Calibri" w:eastAsia="Calibri"/>
-                <w:color w:val="auto"/>
-                <w:spacing w:val="0"/>
-                <w:position w:val="0"/>
-                <w:sz w:val="22"/>
-                <w:shd w:fill="auto" w:val="clear"/>
-              </w:rPr>
-              <w:t xml:space="preserve">MUST</w:t>
-            </w:r>
           </w:p>
         </w:tc>
       </w:tr>

</xml_diff>